<commit_message>
adding different degrees of loosening to plan, and fixing some grammar mistakes
</commit_message>
<xml_diff>
--- a/short-term-experiment-scope.docx
+++ b/short-term-experiment-scope.docx
@@ -530,7 +530,25 @@
           <w:bCs/>
           <w:color w:val="FF0000"/>
         </w:rPr>
-        <w:t>Note: The cost of the short-term experiment is dependent on if we can loosen bolts without having to replace the bolts</w:t>
+        <w:t xml:space="preserve">Note: The </w:t>
+      </w:r>
+      <w:r>
+        <w:rPr>
+          <w:rFonts w:ascii="Lucida Grande" w:eastAsia="MS Mincho" w:hAnsi="Lucida Grande" w:cs="Times New Roman"/>
+          <w:b/>
+          <w:bCs/>
+          <w:color w:val="FF0000"/>
+        </w:rPr>
+        <w:t>short-term experiment's cost depends on whether</w:t>
+      </w:r>
+      <w:r>
+        <w:rPr>
+          <w:rFonts w:ascii="Lucida Grande" w:eastAsia="MS Mincho" w:hAnsi="Lucida Grande" w:cs="Times New Roman"/>
+          <w:b/>
+          <w:bCs/>
+          <w:color w:val="FF0000"/>
+        </w:rPr>
+        <w:t xml:space="preserve"> we can loosen bolts without having to replace the bolts</w:t>
       </w:r>
       <w:r>
         <w:rPr>
@@ -665,7 +683,7 @@
                 <v:stroke joinstyle="miter"/>
                 <v:path gradientshapeok="t" o:connecttype="rect"/>
               </v:shapetype>
-              <v:shape id="Text Box 2" o:spid="_x0000_s1026" type="#_x0000_t202" style="position:absolute;margin-left:307.95pt;margin-top:84.2pt;width:69.45pt;height:23.4pt;z-index:251678720;visibility:visible;mso-wrap-style:square;mso-width-percent:0;mso-height-percent:0;mso-wrap-distance-left:9pt;mso-wrap-distance-top:3.6pt;mso-wrap-distance-right:9pt;mso-wrap-distance-bottom:3.6pt;mso-position-horizontal:absolute;mso-position-horizontal-relative:text;mso-position-vertical:absolute;mso-position-vertical-relative:text;mso-width-percent:0;mso-height-percent:0;mso-width-relative:margin;mso-height-relative:margin;v-text-anchor:top" o:gfxdata="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" strokecolor="red" strokeweight="2pt">
+              <v:shape id="Text Box 2" o:spid="_x0000_s1026" type="#_x0000_t202" style="position:absolute;margin-left:307.95pt;margin-top:84.2pt;width:69.45pt;height:23.4pt;z-index:251678720;visibility:visible;mso-wrap-style:square;mso-width-percent:0;mso-height-percent:0;mso-wrap-distance-left:9pt;mso-wrap-distance-top:3.6pt;mso-wrap-distance-right:9pt;mso-wrap-distance-bottom:3.6pt;mso-position-horizontal:absolute;mso-position-horizontal-relative:text;mso-position-vertical:absolute;mso-position-vertical-relative:text;mso-width-percent:0;mso-height-percent:0;mso-width-relative:margin;mso-height-relative:margin;v-text-anchor:top" o:gfxdata="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" strokecolor="red" strokeweight="2pt">
                 <v:textbox>
                   <w:txbxContent>
                     <w:p>
@@ -755,7 +773,7 @@
                 <v:path arrowok="t" fillok="f" o:connecttype="none"/>
                 <o:lock v:ext="edit" shapetype="t"/>
               </v:shapetype>
-              <v:shape id="Straight Arrow Connector 5" o:spid="_x0000_s1026" type="#_x0000_t32" style="position:absolute;margin-left:378.8pt;margin-top:73pt;width:50.65pt;height:30.85pt;flip:y;z-index:251708416;visibility:visible;mso-wrap-style:square;mso-width-percent:0;mso-height-percent:0;mso-wrap-distance-left:9pt;mso-wrap-distance-top:0;mso-wrap-distance-right:9pt;mso-wrap-distance-bottom:0;mso-position-horizontal:absolute;mso-position-horizontal-relative:text;mso-position-vertical:absolute;mso-position-vertical-relative:text;mso-width-percent:0;mso-height-percent:0;mso-width-relative:margin;mso-height-relative:margin" o:gfxdata="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" strokecolor="red" strokeweight="2pt">
+              <v:shape id="Straight Arrow Connector 5" o:spid="_x0000_s1026" type="#_x0000_t32" style="position:absolute;margin-left:378.8pt;margin-top:73pt;width:50.65pt;height:30.85pt;flip:y;z-index:251708416;visibility:visible;mso-wrap-style:square;mso-width-percent:0;mso-height-percent:0;mso-wrap-distance-left:9pt;mso-wrap-distance-top:0;mso-wrap-distance-right:9pt;mso-wrap-distance-bottom:0;mso-position-horizontal:absolute;mso-position-horizontal-relative:text;mso-position-vertical:absolute;mso-position-vertical-relative:text;mso-width-percent:0;mso-height-percent:0;mso-width-relative:margin;mso-height-relative:margin" o:gfxdata="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" strokecolor="red" strokeweight="2pt">
                 <v:stroke endarrow="block"/>
               </v:shape>
             </w:pict>
@@ -832,7 +850,7 @@
           </mc:Choice>
           <mc:Fallback>
             <w:pict>
-              <v:shape w14:anchorId="55A05805" id="Straight Arrow Connector 5" o:spid="_x0000_s1026" type="#_x0000_t32" style="position:absolute;margin-left:376.5pt;margin-top:38.5pt;width:32.35pt;height:45.4pt;flip:y;z-index:251710464;visibility:visible;mso-wrap-style:square;mso-width-percent:0;mso-height-percent:0;mso-wrap-distance-left:9pt;mso-wrap-distance-top:0;mso-wrap-distance-right:9pt;mso-wrap-distance-bottom:0;mso-position-horizontal:absolute;mso-position-horizontal-relative:text;mso-position-vertical:absolute;mso-position-vertical-relative:text;mso-width-percent:0;mso-height-percent:0;mso-width-relative:margin;mso-height-relative:margin" o:gfxdata="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" strokecolor="red" strokeweight="2pt">
+              <v:shape w14:anchorId="55A05805" id="Straight Arrow Connector 5" o:spid="_x0000_s1026" type="#_x0000_t32" style="position:absolute;margin-left:376.5pt;margin-top:38.5pt;width:32.35pt;height:45.4pt;flip:y;z-index:251710464;visibility:visible;mso-wrap-style:square;mso-width-percent:0;mso-height-percent:0;mso-wrap-distance-left:9pt;mso-wrap-distance-top:0;mso-wrap-distance-right:9pt;mso-wrap-distance-bottom:0;mso-position-horizontal:absolute;mso-position-horizontal-relative:text;mso-position-vertical:absolute;mso-position-vertical-relative:text;mso-width-percent:0;mso-height-percent:0;mso-width-relative:margin;mso-height-relative:margin" o:gfxdata="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" strokecolor="red" strokeweight="2pt">
                 <v:stroke endarrow="block"/>
               </v:shape>
             </w:pict>
@@ -909,7 +927,7 @@
           </mc:Choice>
           <mc:Fallback>
             <w:pict>
-              <v:shape w14:anchorId="6AE4CEC0" id="Straight Arrow Connector 5" o:spid="_x0000_s1026" type="#_x0000_t32" style="position:absolute;margin-left:376.5pt;margin-top:53.25pt;width:45.35pt;height:31.05pt;flip:y;z-index:251676672;visibility:visible;mso-wrap-style:square;mso-width-percent:0;mso-height-percent:0;mso-wrap-distance-left:9pt;mso-wrap-distance-top:0;mso-wrap-distance-right:9pt;mso-wrap-distance-bottom:0;mso-position-horizontal:absolute;mso-position-horizontal-relative:text;mso-position-vertical:absolute;mso-position-vertical-relative:text;mso-width-percent:0;mso-height-percent:0;mso-width-relative:margin;mso-height-relative:margin" o:gfxdata="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" strokecolor="red" strokeweight="2pt">
+              <v:shape w14:anchorId="6AE4CEC0" id="Straight Arrow Connector 5" o:spid="_x0000_s1026" type="#_x0000_t32" style="position:absolute;margin-left:376.5pt;margin-top:53.25pt;width:45.35pt;height:31.05pt;flip:y;z-index:251676672;visibility:visible;mso-wrap-style:square;mso-width-percent:0;mso-height-percent:0;mso-wrap-distance-left:9pt;mso-wrap-distance-top:0;mso-wrap-distance-right:9pt;mso-wrap-distance-bottom:0;mso-position-horizontal:absolute;mso-position-horizontal-relative:text;mso-position-vertical:absolute;mso-position-vertical-relative:text;mso-width-percent:0;mso-height-percent:0;mso-width-relative:margin;mso-height-relative:margin" o:gfxdata="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" strokecolor="red" strokeweight="2pt">
                 <v:stroke endarrow="block"/>
               </v:shape>
             </w:pict>
@@ -993,7 +1011,7 @@
           </mc:Choice>
           <mc:Fallback>
             <w:pict>
-              <v:oval w14:anchorId="70A6E50B" id="Oval 3" o:spid="_x0000_s1026" style="position:absolute;margin-left:432.15pt;margin-top:90.1pt;width:7.15pt;height:7.15pt;z-index:251680768;visibility:visible;mso-wrap-style:square;mso-width-percent:0;mso-height-percent:0;mso-wrap-distance-left:9pt;mso-wrap-distance-top:0;mso-wrap-distance-right:9pt;mso-wrap-distance-bottom:0;mso-position-horizontal:absolute;mso-position-horizontal-relative:margin;mso-position-vertical:absolute;mso-position-vertical-relative:text;mso-width-percent:0;mso-height-percent:0;mso-width-relative:margin;mso-height-relative:margin;v-text-anchor:middle" o:gfxdata="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" filled="f" strokecolor="red" strokeweight="1.5pt">
+              <v:oval w14:anchorId="70A6E50B" id="Oval 3" o:spid="_x0000_s1026" style="position:absolute;margin-left:432.15pt;margin-top:90.1pt;width:7.15pt;height:7.15pt;z-index:251680768;visibility:visible;mso-wrap-style:square;mso-width-percent:0;mso-height-percent:0;mso-wrap-distance-left:9pt;mso-wrap-distance-top:0;mso-wrap-distance-right:9pt;mso-wrap-distance-bottom:0;mso-position-horizontal:absolute;mso-position-horizontal-relative:margin;mso-position-vertical:absolute;mso-position-vertical-relative:text;mso-width-percent:0;mso-height-percent:0;mso-width-relative:margin;mso-height-relative:margin;v-text-anchor:middle" o:gfxdata="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" filled="f" strokecolor="red" strokeweight="1.5pt">
                 <w10:wrap anchorx="margin"/>
               </v:oval>
             </w:pict>
@@ -1077,7 +1095,7 @@
           </mc:Choice>
           <mc:Fallback>
             <w:pict>
-              <v:oval w14:anchorId="2555B7B7" id="Oval 3" o:spid="_x0000_s1026" style="position:absolute;margin-left:429.5pt;margin-top:68.65pt;width:7.15pt;height:7.15pt;z-index:251704320;visibility:visible;mso-wrap-style:square;mso-width-percent:0;mso-height-percent:0;mso-wrap-distance-left:9pt;mso-wrap-distance-top:0;mso-wrap-distance-right:9pt;mso-wrap-distance-bottom:0;mso-position-horizontal:absolute;mso-position-horizontal-relative:margin;mso-position-vertical:absolute;mso-position-vertical-relative:text;mso-width-percent:0;mso-height-percent:0;mso-width-relative:margin;mso-height-relative:margin;v-text-anchor:middle" o:gfxdata="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" filled="f" strokecolor="red" strokeweight="1.5pt">
+              <v:oval w14:anchorId="2555B7B7" id="Oval 3" o:spid="_x0000_s1026" style="position:absolute;margin-left:429.5pt;margin-top:68.65pt;width:7.15pt;height:7.15pt;z-index:251704320;visibility:visible;mso-wrap-style:square;mso-width-percent:0;mso-height-percent:0;mso-wrap-distance-left:9pt;mso-wrap-distance-top:0;mso-wrap-distance-right:9pt;mso-wrap-distance-bottom:0;mso-position-horizontal:absolute;mso-position-horizontal-relative:margin;mso-position-vertical:absolute;mso-position-vertical-relative:text;mso-width-percent:0;mso-height-percent:0;mso-width-relative:margin;mso-height-relative:margin;v-text-anchor:middle" o:gfxdata="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" filled="f" strokecolor="red" strokeweight="1.5pt">
                 <w10:wrap anchorx="margin"/>
               </v:oval>
             </w:pict>
@@ -1161,7 +1179,7 @@
           </mc:Choice>
           <mc:Fallback>
             <w:pict>
-              <v:oval w14:anchorId="105D92A9" id="Oval 3" o:spid="_x0000_s1026" style="position:absolute;margin-left:421.75pt;margin-top:48.6pt;width:7.15pt;height:7.15pt;z-index:251706368;visibility:visible;mso-wrap-style:square;mso-width-percent:0;mso-height-percent:0;mso-wrap-distance-left:9pt;mso-wrap-distance-top:0;mso-wrap-distance-right:9pt;mso-wrap-distance-bottom:0;mso-position-horizontal:absolute;mso-position-horizontal-relative:margin;mso-position-vertical:absolute;mso-position-vertical-relative:text;mso-width-percent:0;mso-height-percent:0;mso-width-relative:margin;mso-height-relative:margin;v-text-anchor:middle" o:gfxdata="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" filled="f" strokecolor="red" strokeweight="1.5pt">
+              <v:oval w14:anchorId="105D92A9" id="Oval 3" o:spid="_x0000_s1026" style="position:absolute;margin-left:421.75pt;margin-top:48.6pt;width:7.15pt;height:7.15pt;z-index:251706368;visibility:visible;mso-wrap-style:square;mso-width-percent:0;mso-height-percent:0;mso-wrap-distance-left:9pt;mso-wrap-distance-top:0;mso-wrap-distance-right:9pt;mso-wrap-distance-bottom:0;mso-position-horizontal:absolute;mso-position-horizontal-relative:margin;mso-position-vertical:absolute;mso-position-vertical-relative:text;mso-width-percent:0;mso-height-percent:0;mso-width-relative:margin;mso-height-relative:margin;v-text-anchor:middle" o:gfxdata="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" filled="f" strokecolor="red" strokeweight="1.5pt">
                 <w10:wrap anchorx="margin"/>
               </v:oval>
             </w:pict>
@@ -1245,7 +1263,7 @@
           </mc:Choice>
           <mc:Fallback>
             <w:pict>
-              <v:oval w14:anchorId="498E0CD5" id="Oval 3" o:spid="_x0000_s1026" style="position:absolute;margin-left:408.9pt;margin-top:31.3pt;width:7.15pt;height:7.15pt;z-index:251682816;visibility:visible;mso-wrap-style:square;mso-width-percent:0;mso-height-percent:0;mso-wrap-distance-left:9pt;mso-wrap-distance-top:0;mso-wrap-distance-right:9pt;mso-wrap-distance-bottom:0;mso-position-horizontal:absolute;mso-position-horizontal-relative:margin;mso-position-vertical:absolute;mso-position-vertical-relative:text;mso-width-percent:0;mso-height-percent:0;mso-width-relative:margin;mso-height-relative:margin;v-text-anchor:middle" o:gfxdata="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" filled="f" strokecolor="red" strokeweight="1.5pt">
+              <v:oval w14:anchorId="498E0CD5" id="Oval 3" o:spid="_x0000_s1026" style="position:absolute;margin-left:408.9pt;margin-top:31.3pt;width:7.15pt;height:7.15pt;z-index:251682816;visibility:visible;mso-wrap-style:square;mso-width-percent:0;mso-height-percent:0;mso-wrap-distance-left:9pt;mso-wrap-distance-top:0;mso-wrap-distance-right:9pt;mso-wrap-distance-bottom:0;mso-position-horizontal:absolute;mso-position-horizontal-relative:margin;mso-position-vertical:absolute;mso-position-vertical-relative:text;mso-width-percent:0;mso-height-percent:0;mso-width-relative:margin;mso-height-relative:margin;v-text-anchor:middle" o:gfxdata="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" filled="f" strokecolor="red" strokeweight="1.5pt">
                 <w10:wrap anchorx="margin"/>
               </v:oval>
             </w:pict>
@@ -1322,7 +1340,7 @@
           </mc:Choice>
           <mc:Fallback>
             <w:pict>
-              <v:shape w14:anchorId="300B5B70" id="Straight Arrow Connector 5" o:spid="_x0000_s1026" type="#_x0000_t32" style="position:absolute;margin-left:349.15pt;margin-top:14.35pt;width:58.5pt;height:171.5pt;flip:x y;z-index:251657215;visibility:visible;mso-wrap-style:square;mso-width-percent:0;mso-height-percent:0;mso-wrap-distance-left:9pt;mso-wrap-distance-top:0;mso-wrap-distance-right:9pt;mso-wrap-distance-bottom:0;mso-position-horizontal:absolute;mso-position-horizontal-relative:text;mso-position-vertical:absolute;mso-position-vertical-relative:text;mso-width-percent:0;mso-height-percent:0;mso-width-relative:margin;mso-height-relative:margin" o:gfxdata="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" strokecolor="#0070c0" strokeweight="2pt">
+              <v:shape w14:anchorId="300B5B70" id="Straight Arrow Connector 5" o:spid="_x0000_s1026" type="#_x0000_t32" style="position:absolute;margin-left:349.15pt;margin-top:14.35pt;width:58.5pt;height:171.5pt;flip:x y;z-index:251657215;visibility:visible;mso-wrap-style:square;mso-width-percent:0;mso-height-percent:0;mso-wrap-distance-left:9pt;mso-wrap-distance-top:0;mso-wrap-distance-right:9pt;mso-wrap-distance-bottom:0;mso-position-horizontal:absolute;mso-position-horizontal-relative:text;mso-position-vertical:absolute;mso-position-vertical-relative:text;mso-width-percent:0;mso-height-percent:0;mso-width-relative:margin;mso-height-relative:margin" o:gfxdata="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" strokecolor="#0070c0" strokeweight="2pt">
                 <v:stroke endarrow="block"/>
               </v:shape>
             </w:pict>
@@ -1399,7 +1417,7 @@
           </mc:Choice>
           <mc:Fallback>
             <w:pict>
-              <v:shape w14:anchorId="20C912B9" id="Straight Arrow Connector 5" o:spid="_x0000_s1026" type="#_x0000_t32" style="position:absolute;margin-left:272.65pt;margin-top:93.35pt;width:134.5pt;height:91.5pt;flip:x y;z-index:251693056;visibility:visible;mso-wrap-style:square;mso-width-percent:0;mso-height-percent:0;mso-wrap-distance-left:9pt;mso-wrap-distance-top:0;mso-wrap-distance-right:9pt;mso-wrap-distance-bottom:0;mso-position-horizontal:absolute;mso-position-horizontal-relative:text;mso-position-vertical:absolute;mso-position-vertical-relative:text;mso-width-percent:0;mso-height-percent:0;mso-width-relative:margin;mso-height-relative:margin" o:gfxdata="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" strokecolor="#0070c0" strokeweight="2pt">
+              <v:shape w14:anchorId="20C912B9" id="Straight Arrow Connector 5" o:spid="_x0000_s1026" type="#_x0000_t32" style="position:absolute;margin-left:272.65pt;margin-top:93.35pt;width:134.5pt;height:91.5pt;flip:x y;z-index:251693056;visibility:visible;mso-wrap-style:square;mso-width-percent:0;mso-height-percent:0;mso-wrap-distance-left:9pt;mso-wrap-distance-top:0;mso-wrap-distance-right:9pt;mso-wrap-distance-bottom:0;mso-position-horizontal:absolute;mso-position-horizontal-relative:text;mso-position-vertical:absolute;mso-position-vertical-relative:text;mso-width-percent:0;mso-height-percent:0;mso-width-relative:margin;mso-height-relative:margin" o:gfxdata="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" strokecolor="#0070c0" strokeweight="2pt">
                 <v:stroke endarrow="block"/>
               </v:shape>
             </w:pict>
@@ -1476,7 +1494,7 @@
           </mc:Choice>
           <mc:Fallback>
             <w:pict>
-              <v:shape w14:anchorId="130DC33E" id="Straight Arrow Connector 5" o:spid="_x0000_s1026" type="#_x0000_t32" style="position:absolute;margin-left:350.65pt;margin-top:172.85pt;width:57pt;height:23.5pt;flip:x y;z-index:251691008;visibility:visible;mso-wrap-style:square;mso-width-percent:0;mso-height-percent:0;mso-wrap-distance-left:9pt;mso-wrap-distance-top:0;mso-wrap-distance-right:9pt;mso-wrap-distance-bottom:0;mso-position-horizontal:absolute;mso-position-horizontal-relative:text;mso-position-vertical:absolute;mso-position-vertical-relative:text;mso-width-percent:0;mso-height-percent:0;mso-width-relative:margin;mso-height-relative:margin" o:gfxdata="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" strokecolor="#0070c0" strokeweight="2pt">
+              <v:shape w14:anchorId="130DC33E" id="Straight Arrow Connector 5" o:spid="_x0000_s1026" type="#_x0000_t32" style="position:absolute;margin-left:350.65pt;margin-top:172.85pt;width:57pt;height:23.5pt;flip:x y;z-index:251691008;visibility:visible;mso-wrap-style:square;mso-width-percent:0;mso-height-percent:0;mso-wrap-distance-left:9pt;mso-wrap-distance-top:0;mso-wrap-distance-right:9pt;mso-wrap-distance-bottom:0;mso-position-horizontal:absolute;mso-position-horizontal-relative:text;mso-position-vertical:absolute;mso-position-vertical-relative:text;mso-width-percent:0;mso-height-percent:0;mso-width-relative:margin;mso-height-relative:margin" o:gfxdata="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" strokecolor="#0070c0" strokeweight="2pt">
                 <v:stroke endarrow="block"/>
               </v:shape>
             </w:pict>
@@ -1553,7 +1571,7 @@
           </mc:Choice>
           <mc:Fallback>
             <w:pict>
-              <v:shape w14:anchorId="740EDF6E" id="Straight Arrow Connector 5" o:spid="_x0000_s1026" type="#_x0000_t32" style="position:absolute;margin-left:428.15pt;margin-top:97.85pt;width:18pt;height:87.5pt;flip:x y;z-index:251688960;visibility:visible;mso-wrap-style:square;mso-width-percent:0;mso-height-percent:0;mso-wrap-distance-left:9pt;mso-wrap-distance-top:0;mso-wrap-distance-right:9pt;mso-wrap-distance-bottom:0;mso-position-horizontal:absolute;mso-position-horizontal-relative:text;mso-position-vertical:absolute;mso-position-vertical-relative:text;mso-width-percent:0;mso-height-percent:0;mso-width-relative:margin;mso-height-relative:margin" o:gfxdata="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" strokecolor="#0070c0" strokeweight="2pt">
+              <v:shape w14:anchorId="740EDF6E" id="Straight Arrow Connector 5" o:spid="_x0000_s1026" type="#_x0000_t32" style="position:absolute;margin-left:428.15pt;margin-top:97.85pt;width:18pt;height:87.5pt;flip:x y;z-index:251688960;visibility:visible;mso-wrap-style:square;mso-width-percent:0;mso-height-percent:0;mso-wrap-distance-left:9pt;mso-wrap-distance-top:0;mso-wrap-distance-right:9pt;mso-wrap-distance-bottom:0;mso-position-horizontal:absolute;mso-position-horizontal-relative:text;mso-position-vertical:absolute;mso-position-vertical-relative:text;mso-width-percent:0;mso-height-percent:0;mso-width-relative:margin;mso-height-relative:margin" o:gfxdata="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" strokecolor="#0070c0" strokeweight="2pt">
                 <v:stroke endarrow="block"/>
               </v:shape>
             </w:pict>
@@ -1636,7 +1654,7 @@
           </mc:Choice>
           <mc:Fallback>
             <w:pict>
-              <v:shape w14:anchorId="48B840A9" id="_x0000_s1027" type="#_x0000_t202" style="position:absolute;margin-left:407.65pt;margin-top:185.85pt;width:47pt;height:20pt;z-index:251686912;visibility:visible;mso-wrap-style:square;mso-width-percent:0;mso-height-percent:0;mso-wrap-distance-left:9pt;mso-wrap-distance-top:3.6pt;mso-wrap-distance-right:9pt;mso-wrap-distance-bottom:3.6pt;mso-position-horizontal:absolute;mso-position-horizontal-relative:text;mso-position-vertical:absolute;mso-position-vertical-relative:text;mso-width-percent:0;mso-height-percent:0;mso-width-relative:margin;mso-height-relative:margin;v-text-anchor:top" o:gfxdata="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" strokecolor="#0070c0" strokeweight="2pt">
+              <v:shape w14:anchorId="48B840A9" id="_x0000_s1027" type="#_x0000_t202" style="position:absolute;margin-left:407.65pt;margin-top:185.85pt;width:47pt;height:20pt;z-index:251686912;visibility:visible;mso-wrap-style:square;mso-width-percent:0;mso-height-percent:0;mso-wrap-distance-left:9pt;mso-wrap-distance-top:3.6pt;mso-wrap-distance-right:9pt;mso-wrap-distance-bottom:3.6pt;mso-position-horizontal:absolute;mso-position-horizontal-relative:text;mso-position-vertical:absolute;mso-position-vertical-relative:text;mso-width-percent:0;mso-height-percent:0;mso-width-relative:margin;mso-height-relative:margin;v-text-anchor:top" o:gfxdata="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" strokecolor="#0070c0" strokeweight="2pt">
                 <v:textbox>
                   <w:txbxContent>
                     <w:p>
@@ -1722,7 +1740,7 @@
           </mc:Choice>
           <mc:Fallback>
             <w:pict>
-              <v:shape w14:anchorId="36C31617" id="Straight Arrow Connector 5" o:spid="_x0000_s1026" type="#_x0000_t32" style="position:absolute;margin-left:377.15pt;margin-top:95.8pt;width:57.5pt;height:8pt;flip:y;z-index:251684864;visibility:visible;mso-wrap-style:square;mso-width-percent:0;mso-height-percent:0;mso-wrap-distance-left:9pt;mso-wrap-distance-top:0;mso-wrap-distance-right:9pt;mso-wrap-distance-bottom:0;mso-position-horizontal:absolute;mso-position-horizontal-relative:text;mso-position-vertical:absolute;mso-position-vertical-relative:text;mso-width-percent:0;mso-height-percent:0;mso-width-relative:margin;mso-height-relative:margin" o:gfxdata="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" strokecolor="red" strokeweight="2pt">
+              <v:shape w14:anchorId="36C31617" id="Straight Arrow Connector 5" o:spid="_x0000_s1026" type="#_x0000_t32" style="position:absolute;margin-left:377.15pt;margin-top:95.8pt;width:57.5pt;height:8pt;flip:y;z-index:251684864;visibility:visible;mso-wrap-style:square;mso-width-percent:0;mso-height-percent:0;mso-wrap-distance-left:9pt;mso-wrap-distance-top:0;mso-wrap-distance-right:9pt;mso-wrap-distance-bottom:0;mso-position-horizontal:absolute;mso-position-horizontal-relative:text;mso-position-vertical:absolute;mso-position-vertical-relative:text;mso-width-percent:0;mso-height-percent:0;mso-width-relative:margin;mso-height-relative:margin" o:gfxdata="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" strokecolor="red" strokeweight="2pt">
                 <v:stroke endarrow="block"/>
               </v:shape>
             </w:pict>
@@ -1859,24 +1877,14 @@
       <w:r>
         <w:t xml:space="preserve">Figure </w:t>
       </w:r>
-      <w:r>
-        <w:fldChar w:fldCharType="begin"/>
-      </w:r>
-      <w:r>
-        <w:instrText xml:space="preserve"> SEQ Figure \* ARABIC </w:instrText>
-      </w:r>
-      <w:r>
-        <w:fldChar w:fldCharType="separate"/>
-      </w:r>
-      <w:r>
-        <w:rPr>
-          <w:noProof/>
-        </w:rPr>
-        <w:t>1</w:t>
-      </w:r>
-      <w:r>
-        <w:fldChar w:fldCharType="end"/>
-      </w:r>
+      <w:fldSimple w:instr=" SEQ Figure \* ARABIC ">
+        <w:r>
+          <w:rPr>
+            <w:noProof/>
+          </w:rPr>
+          <w:t>1</w:t>
+        </w:r>
+      </w:fldSimple>
       <w:r>
         <w:t xml:space="preserve">: Left image: Full flange, with 120 bolts. Right image: Cartoon of bolts and which to loosen. </w:t>
       </w:r>
@@ -2003,7 +2011,7 @@
                 </v:handles>
                 <o:callout v:ext="edit" type="oneSegment" on="t"/>
               </v:shapetype>
-              <v:shape id="Callout: Line 4" o:spid="_x0000_s1028" type="#_x0000_t47" style="position:absolute;margin-left:75.6pt;margin-top:126.65pt;width:82.5pt;height:24.9pt;z-index:251697152;visibility:visible;mso-wrap-style:square;mso-width-percent:0;mso-wrap-distance-left:9pt;mso-wrap-distance-top:0;mso-wrap-distance-right:9pt;mso-wrap-distance-bottom:0;mso-position-horizontal:absolute;mso-position-horizontal-relative:page;mso-position-vertical:absolute;mso-position-vertical-relative:text;mso-width-percent:0;mso-width-relative:margin;v-text-anchor:middle" o:gfxdata="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" adj="30550,-4362,21925,14057" filled="f" strokecolor="red" strokeweight="2pt">
+              <v:shape id="Callout: Line 4" o:spid="_x0000_s1028" type="#_x0000_t47" style="position:absolute;margin-left:75.6pt;margin-top:126.65pt;width:82.5pt;height:24.9pt;z-index:251697152;visibility:visible;mso-wrap-style:square;mso-width-percent:0;mso-wrap-distance-left:9pt;mso-wrap-distance-top:0;mso-wrap-distance-right:9pt;mso-wrap-distance-bottom:0;mso-position-horizontal:absolute;mso-position-horizontal-relative:page;mso-position-vertical:absolute;mso-position-vertical-relative:text;mso-width-percent:0;mso-width-relative:margin;v-text-anchor:middle" o:gfxdata="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" adj="30550,-4362,21925,14057" filled="f" strokecolor="red" strokeweight="2pt">
                 <v:stroke startarrow="block"/>
                 <v:textbox>
                   <w:txbxContent>
@@ -2107,7 +2115,7 @@
           </mc:Choice>
           <mc:Fallback>
             <w:pict>
-              <v:oval w14:anchorId="1A83221B" id="Oval 3" o:spid="_x0000_s1026" style="position:absolute;margin-left:147.75pt;margin-top:124.15pt;width:7.15pt;height:7.15pt;z-index:251670528;visibility:visible;mso-wrap-style:square;mso-width-percent:0;mso-height-percent:0;mso-wrap-distance-left:9pt;mso-wrap-distance-top:0;mso-wrap-distance-right:9pt;mso-wrap-distance-bottom:0;mso-position-horizontal:absolute;mso-position-horizontal-relative:margin;mso-position-vertical:absolute;mso-position-vertical-relative:text;mso-width-percent:0;mso-height-percent:0;mso-width-relative:margin;mso-height-relative:margin;v-text-anchor:middle" o:gfxdata="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" filled="f" strokecolor="red" strokeweight="1.5pt">
+              <v:oval w14:anchorId="1A83221B" id="Oval 3" o:spid="_x0000_s1026" style="position:absolute;margin-left:147.75pt;margin-top:124.15pt;width:7.15pt;height:7.15pt;z-index:251670528;visibility:visible;mso-wrap-style:square;mso-width-percent:0;mso-height-percent:0;mso-wrap-distance-left:9pt;mso-wrap-distance-top:0;mso-wrap-distance-right:9pt;mso-wrap-distance-bottom:0;mso-position-horizontal:absolute;mso-position-horizontal-relative:margin;mso-position-vertical:absolute;mso-position-vertical-relative:text;mso-width-percent:0;mso-height-percent:0;mso-width-relative:margin;mso-height-relative:margin;v-text-anchor:middle" o:gfxdata="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" filled="f" strokecolor="red" strokeweight="1.5pt">
                 <w10:wrap anchorx="margin"/>
               </v:oval>
             </w:pict>
@@ -2191,7 +2199,7 @@
           </mc:Choice>
           <mc:Fallback>
             <w:pict>
-              <v:oval w14:anchorId="04D9B3DA" id="Oval 3" o:spid="_x0000_s1026" style="position:absolute;margin-left:102.8pt;margin-top:115.15pt;width:7.15pt;height:7.15pt;z-index:251667456;visibility:visible;mso-wrap-style:square;mso-width-percent:0;mso-height-percent:0;mso-wrap-distance-left:9pt;mso-wrap-distance-top:0;mso-wrap-distance-right:9pt;mso-wrap-distance-bottom:0;mso-position-horizontal:absolute;mso-position-horizontal-relative:margin;mso-position-vertical:absolute;mso-position-vertical-relative:text;mso-width-percent:0;mso-height-percent:0;mso-width-relative:margin;mso-height-relative:margin;v-text-anchor:middle" o:gfxdata="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" filled="f" strokecolor="red" strokeweight="1.5pt">
+              <v:oval w14:anchorId="04D9B3DA" id="Oval 3" o:spid="_x0000_s1026" style="position:absolute;margin-left:102.8pt;margin-top:115.15pt;width:7.15pt;height:7.15pt;z-index:251667456;visibility:visible;mso-wrap-style:square;mso-width-percent:0;mso-height-percent:0;mso-wrap-distance-left:9pt;mso-wrap-distance-top:0;mso-wrap-distance-right:9pt;mso-wrap-distance-bottom:0;mso-position-horizontal:absolute;mso-position-horizontal-relative:margin;mso-position-vertical:absolute;mso-position-vertical-relative:text;mso-width-percent:0;mso-height-percent:0;mso-width-relative:margin;mso-height-relative:margin;v-text-anchor:middle" o:gfxdata="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" filled="f" strokecolor="red" strokeweight="1.5pt">
                 <w10:wrap anchorx="margin"/>
               </v:oval>
             </w:pict>
@@ -2297,7 +2305,7 @@
           </mc:Choice>
           <mc:Fallback>
             <w:pict>
-              <v:shape w14:anchorId="18E96D70" id="_x0000_s1029" type="#_x0000_t47" style="position:absolute;margin-left:69.05pt;margin-top:88.8pt;width:74.35pt;height:24.9pt;z-index:251699200;visibility:visible;mso-wrap-style:square;mso-width-percent:0;mso-wrap-distance-left:9pt;mso-wrap-distance-top:0;mso-wrap-distance-right:9pt;mso-wrap-distance-bottom:0;mso-position-horizontal:absolute;mso-position-horizontal-relative:page;mso-position-vertical:absolute;mso-position-vertical-relative:text;mso-width-percent:0;mso-width-relative:margin;v-text-anchor:middle" o:gfxdata="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" adj="35434,-9997,21676,8928" filled="f" strokecolor="red" strokeweight="2pt">
+              <v:shape w14:anchorId="18E96D70" id="_x0000_s1029" type="#_x0000_t47" style="position:absolute;margin-left:69.05pt;margin-top:88.8pt;width:74.35pt;height:24.9pt;z-index:251699200;visibility:visible;mso-wrap-style:square;mso-width-percent:0;mso-wrap-distance-left:9pt;mso-wrap-distance-top:0;mso-wrap-distance-right:9pt;mso-wrap-distance-bottom:0;mso-position-horizontal:absolute;mso-position-horizontal-relative:page;mso-position-vertical:absolute;mso-position-vertical-relative:text;mso-width-percent:0;mso-width-relative:margin;v-text-anchor:middle" o:gfxdata="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" adj="35434,-9997,21676,8928" filled="f" strokecolor="red" strokeweight="2pt">
                 <v:stroke startarrow="block"/>
                 <v:textbox>
                   <w:txbxContent>
@@ -2423,7 +2431,7 @@
           </mc:Choice>
           <mc:Fallback>
             <w:pict>
-              <v:shape w14:anchorId="3CCDB8CB" id="_x0000_s1030" type="#_x0000_t47" style="position:absolute;margin-left:270.5pt;margin-top:80.35pt;width:82.5pt;height:24.9pt;z-index:251695104;visibility:visible;mso-wrap-style:square;mso-width-percent:0;mso-wrap-distance-left:9pt;mso-wrap-distance-top:0;mso-wrap-distance-right:9pt;mso-wrap-distance-bottom:0;mso-position-horizontal:absolute;mso-position-horizontal-relative:page;mso-position-vertical:absolute;mso-position-vertical-relative:text;mso-width-percent:0;mso-width-relative:margin;v-text-anchor:middle" o:gfxdata="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" adj="-7844,38613,134,12338" filled="f" strokecolor="red" strokeweight="2pt">
+              <v:shape w14:anchorId="3CCDB8CB" id="_x0000_s1030" type="#_x0000_t47" style="position:absolute;margin-left:270.5pt;margin-top:80.35pt;width:82.5pt;height:24.9pt;z-index:251695104;visibility:visible;mso-wrap-style:square;mso-width-percent:0;mso-wrap-distance-left:9pt;mso-wrap-distance-top:0;mso-wrap-distance-right:9pt;mso-wrap-distance-bottom:0;mso-position-horizontal:absolute;mso-position-horizontal-relative:page;mso-position-vertical:absolute;mso-position-vertical-relative:text;mso-width-percent:0;mso-width-relative:margin;v-text-anchor:middle" o:gfxdata="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" adj="-7844,38613,134,12338" filled="f" strokecolor="red" strokeweight="2pt">
                 <v:stroke startarrow="block"/>
                 <v:textbox>
                   <w:txbxContent>
@@ -2549,7 +2557,7 @@
           </mc:Choice>
           <mc:Fallback>
             <w:pict>
-              <v:shape w14:anchorId="48BC7D68" id="_x0000_s1031" type="#_x0000_t47" style="position:absolute;margin-left:272pt;margin-top:47.8pt;width:74.35pt;height:24.9pt;z-index:251672576;visibility:visible;mso-wrap-style:square;mso-width-percent:0;mso-wrap-distance-left:9pt;mso-wrap-distance-top:0;mso-wrap-distance-right:9pt;mso-wrap-distance-bottom:0;mso-position-horizontal:absolute;mso-position-horizontal-relative:page;mso-position-vertical:absolute;mso-position-vertical-relative:text;mso-width-percent:0;mso-width-relative:margin;v-text-anchor:middle" o:gfxdata="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" adj=",,134,12338" filled="f" strokecolor="red" strokeweight="2pt">
+              <v:shape w14:anchorId="48BC7D68" id="_x0000_s1031" type="#_x0000_t47" style="position:absolute;margin-left:272pt;margin-top:47.8pt;width:74.35pt;height:24.9pt;z-index:251672576;visibility:visible;mso-wrap-style:square;mso-width-percent:0;mso-wrap-distance-left:9pt;mso-wrap-distance-top:0;mso-wrap-distance-right:9pt;mso-wrap-distance-bottom:0;mso-position-horizontal:absolute;mso-position-horizontal-relative:page;mso-position-vertical:absolute;mso-position-vertical-relative:text;mso-width-percent:0;mso-width-relative:margin;v-text-anchor:middle" o:gfxdata="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" adj=",,134,12338" filled="f" strokecolor="red" strokeweight="2pt">
                 <v:stroke startarrow="block"/>
                 <v:textbox>
                   <w:txbxContent>
@@ -2641,24 +2649,14 @@
                             <w:r>
                               <w:t xml:space="preserve">Figure </w:t>
                             </w:r>
-                            <w:r>
-                              <w:fldChar w:fldCharType="begin"/>
-                            </w:r>
-                            <w:r>
-                              <w:instrText xml:space="preserve"> SEQ Figure \* ARABIC </w:instrText>
-                            </w:r>
-                            <w:r>
-                              <w:fldChar w:fldCharType="separate"/>
-                            </w:r>
-                            <w:r>
-                              <w:rPr>
-                                <w:noProof/>
-                              </w:rPr>
-                              <w:t>2</w:t>
-                            </w:r>
-                            <w:r>
-                              <w:fldChar w:fldCharType="end"/>
-                            </w:r>
+                            <w:fldSimple w:instr=" SEQ Figure \* ARABIC ">
+                              <w:r>
+                                <w:rPr>
+                                  <w:noProof/>
+                                </w:rPr>
+                                <w:t>2</w:t>
+                              </w:r>
+                            </w:fldSimple>
                             <w:r>
                               <w:t>: Example of where to hammer.</w:t>
                             </w:r>
@@ -2679,7 +2677,7 @@
           </mc:Choice>
           <mc:Fallback>
             <w:pict>
-              <v:shape w14:anchorId="79720E1B" id="Text Box 1" o:spid="_x0000_s1032" type="#_x0000_t202" style="position:absolute;left:0;text-align:left;margin-left:35.4pt;margin-top:281.75pt;width:205.3pt;height:.05pt;z-index:251701248;visibility:visible;mso-wrap-style:square;mso-wrap-distance-left:9pt;mso-wrap-distance-top:0;mso-wrap-distance-right:9pt;mso-wrap-distance-bottom:0;mso-position-horizontal:absolute;mso-position-horizontal-relative:text;mso-position-vertical:absolute;mso-position-vertical-relative:text;v-text-anchor:top" o:gfxdata="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" stroked="f">
+              <v:shape w14:anchorId="79720E1B" id="Text Box 1" o:spid="_x0000_s1032" type="#_x0000_t202" style="position:absolute;left:0;text-align:left;margin-left:35.4pt;margin-top:281.75pt;width:205.3pt;height:.05pt;z-index:251701248;visibility:visible;mso-wrap-style:square;mso-wrap-distance-left:9pt;mso-wrap-distance-top:0;mso-wrap-distance-right:9pt;mso-wrap-distance-bottom:0;mso-position-horizontal:absolute;mso-position-horizontal-relative:text;mso-position-vertical:absolute;mso-position-vertical-relative:text;v-text-anchor:top" o:gfxdata="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" stroked="f">
                 <v:textbox style="mso-fit-shape-to-text:t" inset="0,0,0,0">
                   <w:txbxContent>
                     <w:p>
@@ -2897,7 +2895,7 @@
           <w:bCs/>
           <w:color w:val="FF0000"/>
         </w:rPr>
-        <w:t>6</w:t>
+        <w:t>10</w:t>
       </w:r>
       <w:r>
         <w:rPr>
@@ -2974,25 +2972,174 @@
           <w:sz w:val="22"/>
           <w:szCs w:val="22"/>
         </w:rPr>
-        <w:t>One Loose bolt (</w:t>
-      </w:r>
-      <w:r>
-        <w:rPr>
-          <w:rFonts w:ascii="Lucida Grande" w:eastAsia="MS Mincho" w:hAnsi="Lucida Grande" w:cs="Times New Roman"/>
-          <w:color w:val="000000"/>
-          <w:sz w:val="22"/>
-          <w:szCs w:val="22"/>
-        </w:rPr>
-        <w:t>60 degrees loosening</w:t>
-      </w:r>
-      <w:r>
-        <w:rPr>
-          <w:rFonts w:ascii="Lucida Grande" w:eastAsia="MS Mincho" w:hAnsi="Lucida Grande" w:cs="Times New Roman"/>
-          <w:color w:val="000000"/>
-          <w:sz w:val="22"/>
-          <w:szCs w:val="22"/>
-        </w:rPr>
-        <w:t>), 15 degrees from longitudinal cable (or 5 bolts away)</w:t>
+        <w:t>One Loose bolt</w:t>
+      </w:r>
+      <w:r>
+        <w:rPr>
+          <w:rFonts w:ascii="Lucida Grande" w:eastAsia="MS Mincho" w:hAnsi="Lucida Grande" w:cs="Times New Roman"/>
+          <w:color w:val="000000"/>
+          <w:sz w:val="22"/>
+          <w:szCs w:val="22"/>
+        </w:rPr>
+        <w:t xml:space="preserve">, </w:t>
+      </w:r>
+      <w:r>
+        <w:rPr>
+          <w:rFonts w:ascii="Lucida Grande" w:eastAsia="MS Mincho" w:hAnsi="Lucida Grande" w:cs="Times New Roman"/>
+          <w:color w:val="000000"/>
+          <w:sz w:val="22"/>
+          <w:szCs w:val="22"/>
+        </w:rPr>
+        <w:t xml:space="preserve">15 degrees from </w:t>
+      </w:r>
+      <w:r>
+        <w:rPr>
+          <w:rFonts w:ascii="Lucida Grande" w:eastAsia="MS Mincho" w:hAnsi="Lucida Grande" w:cs="Times New Roman"/>
+          <w:color w:val="000000"/>
+          <w:sz w:val="22"/>
+          <w:szCs w:val="22"/>
+        </w:rPr>
+        <w:t xml:space="preserve">a </w:t>
+      </w:r>
+      <w:r>
+        <w:rPr>
+          <w:rFonts w:ascii="Lucida Grande" w:eastAsia="MS Mincho" w:hAnsi="Lucida Grande" w:cs="Times New Roman"/>
+          <w:color w:val="000000"/>
+          <w:sz w:val="22"/>
+          <w:szCs w:val="22"/>
+        </w:rPr>
+        <w:t>longitudinal cable (or 5 bolts away</w:t>
+      </w:r>
+      <w:r>
+        <w:rPr>
+          <w:rFonts w:ascii="Lucida Grande" w:eastAsia="MS Mincho" w:hAnsi="Lucida Grande" w:cs="Times New Roman"/>
+          <w:color w:val="000000"/>
+          <w:sz w:val="22"/>
+          <w:szCs w:val="22"/>
+        </w:rPr>
+        <w:t xml:space="preserve"> from longitudinal cable</w:t>
+      </w:r>
+      <w:r>
+        <w:rPr>
+          <w:rFonts w:ascii="Lucida Grande" w:eastAsia="MS Mincho" w:hAnsi="Lucida Grande" w:cs="Times New Roman"/>
+          <w:color w:val="000000"/>
+          <w:sz w:val="22"/>
+          <w:szCs w:val="22"/>
+        </w:rPr>
+        <w:t>)</w:t>
+      </w:r>
+      <w:r>
+        <w:rPr>
+          <w:rFonts w:ascii="Lucida Grande" w:eastAsia="MS Mincho" w:hAnsi="Lucida Grande" w:cs="Times New Roman"/>
+          <w:color w:val="000000"/>
+          <w:sz w:val="22"/>
+          <w:szCs w:val="22"/>
+        </w:rPr>
+        <w:t>.</w:t>
+      </w:r>
+    </w:p>
+    <w:p>
+      <w:pPr>
+        <w:pStyle w:val="ListParagraph"/>
+        <w:numPr>
+          <w:ilvl w:val="1"/>
+          <w:numId w:val="10"/>
+        </w:numPr>
+        <w:rPr>
+          <w:rFonts w:ascii="Lucida Grande" w:eastAsia="MS Mincho" w:hAnsi="Lucida Grande" w:cs="Times New Roman"/>
+          <w:color w:val="000000"/>
+          <w:sz w:val="22"/>
+          <w:szCs w:val="22"/>
+        </w:rPr>
+      </w:pPr>
+      <w:r>
+        <w:rPr>
+          <w:rFonts w:ascii="Lucida Grande" w:eastAsia="MS Mincho" w:hAnsi="Lucida Grande" w:cs="Times New Roman"/>
+          <w:color w:val="000000"/>
+          <w:sz w:val="22"/>
+          <w:szCs w:val="22"/>
+        </w:rPr>
+        <w:t xml:space="preserve">Loosen Bolt </w:t>
+      </w:r>
+      <w:r>
+        <w:rPr>
+          <w:rFonts w:ascii="Lucida Grande" w:eastAsia="MS Mincho" w:hAnsi="Lucida Grande" w:cs="Times New Roman"/>
+          <w:color w:val="000000"/>
+          <w:sz w:val="22"/>
+          <w:szCs w:val="22"/>
+        </w:rPr>
+        <w:t xml:space="preserve">60 degrees </w:t>
+      </w:r>
+      <w:r>
+        <w:rPr>
+          <w:rFonts w:ascii="Lucida Grande" w:eastAsia="MS Mincho" w:hAnsi="Lucida Grande" w:cs="Times New Roman"/>
+          <w:color w:val="000000"/>
+          <w:sz w:val="22"/>
+          <w:szCs w:val="22"/>
+        </w:rPr>
+        <w:t>(</w:t>
+      </w:r>
+      <w:r>
+        <w:rPr>
+          <w:rFonts w:ascii="Lucida Grande" w:eastAsia="MS Mincho" w:hAnsi="Lucida Grande" w:cs="Times New Roman"/>
+          <w:b/>
+          <w:bCs/>
+          <w:color w:val="FF0000"/>
+          <w:sz w:val="22"/>
+          <w:szCs w:val="22"/>
+        </w:rPr>
+        <w:t>Or whatever the maximum that we can loosen the bolt without having to replace it</w:t>
+      </w:r>
+      <w:r>
+        <w:rPr>
+          <w:rFonts w:ascii="Lucida Grande" w:eastAsia="MS Mincho" w:hAnsi="Lucida Grande" w:cs="Times New Roman"/>
+          <w:color w:val="000000"/>
+          <w:sz w:val="22"/>
+          <w:szCs w:val="22"/>
+        </w:rPr>
+        <w:t>)</w:t>
+      </w:r>
+    </w:p>
+    <w:p>
+      <w:pPr>
+        <w:pStyle w:val="ListParagraph"/>
+        <w:numPr>
+          <w:ilvl w:val="1"/>
+          <w:numId w:val="10"/>
+        </w:numPr>
+        <w:rPr>
+          <w:rFonts w:ascii="Lucida Grande" w:eastAsia="MS Mincho" w:hAnsi="Lucida Grande" w:cs="Times New Roman"/>
+          <w:color w:val="000000"/>
+          <w:sz w:val="22"/>
+          <w:szCs w:val="22"/>
+        </w:rPr>
+      </w:pPr>
+      <w:r>
+        <w:rPr>
+          <w:rFonts w:ascii="Lucida Grande" w:eastAsia="MS Mincho" w:hAnsi="Lucida Grande" w:cs="Times New Roman"/>
+          <w:color w:val="000000"/>
+          <w:sz w:val="22"/>
+          <w:szCs w:val="22"/>
+        </w:rPr>
+        <w:t>Loosen Bolt 3</w:t>
+      </w:r>
+      <w:r>
+        <w:rPr>
+          <w:rFonts w:ascii="Lucida Grande" w:eastAsia="MS Mincho" w:hAnsi="Lucida Grande" w:cs="Times New Roman"/>
+          <w:color w:val="000000"/>
+          <w:sz w:val="22"/>
+          <w:szCs w:val="22"/>
+        </w:rPr>
+        <w:t xml:space="preserve">0 degrees </w:t>
+      </w:r>
+      <w:r>
+        <w:rPr>
+          <w:rFonts w:ascii="Lucida Grande" w:eastAsia="MS Mincho" w:hAnsi="Lucida Grande" w:cs="Times New Roman"/>
+          <w:color w:val="000000"/>
+          <w:sz w:val="22"/>
+          <w:szCs w:val="22"/>
+        </w:rPr>
+        <w:t>(Or half of what the maximum loosening that we can have)</w:t>
       </w:r>
     </w:p>
     <w:p>
@@ -3016,7 +3163,16 @@
           <w:sz w:val="22"/>
           <w:szCs w:val="22"/>
         </w:rPr>
-        <w:t xml:space="preserve">One Loose bolt (60 degrees loosening), </w:t>
+        <w:t>One Loose bolt</w:t>
+      </w:r>
+      <w:r>
+        <w:rPr>
+          <w:rFonts w:ascii="Lucida Grande" w:eastAsia="MS Mincho" w:hAnsi="Lucida Grande" w:cs="Times New Roman"/>
+          <w:color w:val="000000"/>
+          <w:sz w:val="22"/>
+          <w:szCs w:val="22"/>
+        </w:rPr>
+        <w:t xml:space="preserve">, </w:t>
       </w:r>
       <w:r>
         <w:rPr>
@@ -3052,7 +3208,25 @@
           <w:sz w:val="22"/>
           <w:szCs w:val="22"/>
         </w:rPr>
-        <w:t xml:space="preserve"> longitudinal cable</w:t>
+        <w:t xml:space="preserve"> </w:t>
+      </w:r>
+      <w:r>
+        <w:rPr>
+          <w:rFonts w:ascii="Lucida Grande" w:eastAsia="MS Mincho" w:hAnsi="Lucida Grande" w:cs="Times New Roman"/>
+          <w:color w:val="000000"/>
+          <w:sz w:val="22"/>
+          <w:szCs w:val="22"/>
+        </w:rPr>
+        <w:t xml:space="preserve">a </w:t>
+      </w:r>
+      <w:r>
+        <w:rPr>
+          <w:rFonts w:ascii="Lucida Grande" w:eastAsia="MS Mincho" w:hAnsi="Lucida Grande" w:cs="Times New Roman"/>
+          <w:color w:val="000000"/>
+          <w:sz w:val="22"/>
+          <w:szCs w:val="22"/>
+        </w:rPr>
+        <w:t>longitudinal cable</w:t>
       </w:r>
       <w:r>
         <w:rPr>
@@ -3062,6 +3236,139 @@
           <w:szCs w:val="22"/>
         </w:rPr>
         <w:t xml:space="preserve"> (or 10 bolts away)</w:t>
+      </w:r>
+      <w:r>
+        <w:rPr>
+          <w:rFonts w:ascii="Lucida Grande" w:eastAsia="MS Mincho" w:hAnsi="Lucida Grande" w:cs="Times New Roman"/>
+          <w:color w:val="000000"/>
+          <w:sz w:val="22"/>
+          <w:szCs w:val="22"/>
+        </w:rPr>
+        <w:t>.</w:t>
+      </w:r>
+    </w:p>
+    <w:p>
+      <w:pPr>
+        <w:pStyle w:val="ListParagraph"/>
+        <w:numPr>
+          <w:ilvl w:val="1"/>
+          <w:numId w:val="10"/>
+        </w:numPr>
+        <w:rPr>
+          <w:rFonts w:ascii="Lucida Grande" w:eastAsia="MS Mincho" w:hAnsi="Lucida Grande" w:cs="Times New Roman"/>
+          <w:color w:val="000000"/>
+          <w:sz w:val="22"/>
+          <w:szCs w:val="22"/>
+        </w:rPr>
+      </w:pPr>
+      <w:r>
+        <w:rPr>
+          <w:rFonts w:ascii="Lucida Grande" w:eastAsia="MS Mincho" w:hAnsi="Lucida Grande" w:cs="Times New Roman"/>
+          <w:color w:val="000000"/>
+          <w:sz w:val="22"/>
+          <w:szCs w:val="22"/>
+        </w:rPr>
+        <w:t xml:space="preserve">Loosen Bolt </w:t>
+      </w:r>
+      <w:r>
+        <w:rPr>
+          <w:rFonts w:ascii="Lucida Grande" w:eastAsia="MS Mincho" w:hAnsi="Lucida Grande" w:cs="Times New Roman"/>
+          <w:color w:val="000000"/>
+          <w:sz w:val="22"/>
+          <w:szCs w:val="22"/>
+        </w:rPr>
+        <w:t>6</w:t>
+      </w:r>
+      <w:r>
+        <w:rPr>
+          <w:rFonts w:ascii="Lucida Grande" w:eastAsia="MS Mincho" w:hAnsi="Lucida Grande" w:cs="Times New Roman"/>
+          <w:color w:val="000000"/>
+          <w:sz w:val="22"/>
+          <w:szCs w:val="22"/>
+        </w:rPr>
+        <w:t xml:space="preserve">0 </w:t>
+      </w:r>
+      <w:proofErr w:type="gramStart"/>
+      <w:r>
+        <w:rPr>
+          <w:rFonts w:ascii="Lucida Grande" w:eastAsia="MS Mincho" w:hAnsi="Lucida Grande" w:cs="Times New Roman"/>
+          <w:color w:val="000000"/>
+          <w:sz w:val="22"/>
+          <w:szCs w:val="22"/>
+        </w:rPr>
+        <w:t>degrees</w:t>
+      </w:r>
+      <w:proofErr w:type="gramEnd"/>
+      <w:r>
+        <w:rPr>
+          <w:rFonts w:ascii="Lucida Grande" w:eastAsia="MS Mincho" w:hAnsi="Lucida Grande" w:cs="Times New Roman"/>
+          <w:color w:val="000000"/>
+          <w:sz w:val="22"/>
+          <w:szCs w:val="22"/>
+        </w:rPr>
+        <w:t xml:space="preserve"> </w:t>
+      </w:r>
+    </w:p>
+    <w:p>
+      <w:pPr>
+        <w:pStyle w:val="ListParagraph"/>
+        <w:numPr>
+          <w:ilvl w:val="1"/>
+          <w:numId w:val="10"/>
+        </w:numPr>
+        <w:rPr>
+          <w:rFonts w:ascii="Lucida Grande" w:eastAsia="MS Mincho" w:hAnsi="Lucida Grande" w:cs="Times New Roman"/>
+          <w:color w:val="000000"/>
+          <w:sz w:val="22"/>
+          <w:szCs w:val="22"/>
+        </w:rPr>
+      </w:pPr>
+      <w:r>
+        <w:rPr>
+          <w:rFonts w:ascii="Lucida Grande" w:eastAsia="MS Mincho" w:hAnsi="Lucida Grande" w:cs="Times New Roman"/>
+          <w:color w:val="000000"/>
+          <w:sz w:val="22"/>
+          <w:szCs w:val="22"/>
+        </w:rPr>
+        <w:t xml:space="preserve">Loosen Bolt </w:t>
+      </w:r>
+      <w:r>
+        <w:rPr>
+          <w:rFonts w:ascii="Lucida Grande" w:eastAsia="MS Mincho" w:hAnsi="Lucida Grande" w:cs="Times New Roman"/>
+          <w:color w:val="000000"/>
+          <w:sz w:val="22"/>
+          <w:szCs w:val="22"/>
+        </w:rPr>
+        <w:t>3</w:t>
+      </w:r>
+      <w:r>
+        <w:rPr>
+          <w:rFonts w:ascii="Lucida Grande" w:eastAsia="MS Mincho" w:hAnsi="Lucida Grande" w:cs="Times New Roman"/>
+          <w:color w:val="000000"/>
+          <w:sz w:val="22"/>
+          <w:szCs w:val="22"/>
+        </w:rPr>
+        <w:t xml:space="preserve">0 </w:t>
+      </w:r>
+      <w:proofErr w:type="gramStart"/>
+      <w:r>
+        <w:rPr>
+          <w:rFonts w:ascii="Lucida Grande" w:eastAsia="MS Mincho" w:hAnsi="Lucida Grande" w:cs="Times New Roman"/>
+          <w:color w:val="000000"/>
+          <w:sz w:val="22"/>
+          <w:szCs w:val="22"/>
+        </w:rPr>
+        <w:t>degrees</w:t>
+      </w:r>
+      <w:proofErr w:type="gramEnd"/>
+      <w:r>
+        <w:rPr>
+          <w:rFonts w:ascii="Lucida Grande" w:eastAsia="MS Mincho" w:hAnsi="Lucida Grande" w:cs="Times New Roman"/>
+          <w:color w:val="000000"/>
+          <w:sz w:val="22"/>
+          <w:szCs w:val="22"/>
+        </w:rPr>
+        <w:t xml:space="preserve"> </w:t>
       </w:r>
     </w:p>
     <w:p>
@@ -3085,7 +3392,16 @@
           <w:sz w:val="22"/>
           <w:szCs w:val="22"/>
         </w:rPr>
-        <w:t xml:space="preserve">One Loose bolt (60 degrees loosening), </w:t>
+        <w:t>One Loose bolt</w:t>
+      </w:r>
+      <w:r>
+        <w:rPr>
+          <w:rFonts w:ascii="Lucida Grande" w:eastAsia="MS Mincho" w:hAnsi="Lucida Grande" w:cs="Times New Roman"/>
+          <w:color w:val="000000"/>
+          <w:sz w:val="22"/>
+          <w:szCs w:val="22"/>
+        </w:rPr>
+        <w:t xml:space="preserve">, </w:t>
       </w:r>
       <w:r>
         <w:rPr>
@@ -3103,6 +3419,15 @@
           <w:sz w:val="22"/>
           <w:szCs w:val="22"/>
         </w:rPr>
+        <w:t xml:space="preserve">a </w:t>
+      </w:r>
+      <w:r>
+        <w:rPr>
+          <w:rFonts w:ascii="Lucida Grande" w:eastAsia="MS Mincho" w:hAnsi="Lucida Grande" w:cs="Times New Roman"/>
+          <w:color w:val="000000"/>
+          <w:sz w:val="22"/>
+          <w:szCs w:val="22"/>
+        </w:rPr>
         <w:t>longitudinal cable</w:t>
       </w:r>
       <w:r>
@@ -3113,6 +3438,139 @@
           <w:szCs w:val="22"/>
         </w:rPr>
         <w:t xml:space="preserve"> (or 15 bolts away)</w:t>
+      </w:r>
+      <w:r>
+        <w:rPr>
+          <w:rFonts w:ascii="Lucida Grande" w:eastAsia="MS Mincho" w:hAnsi="Lucida Grande" w:cs="Times New Roman"/>
+          <w:color w:val="000000"/>
+          <w:sz w:val="22"/>
+          <w:szCs w:val="22"/>
+        </w:rPr>
+        <w:t>.</w:t>
+      </w:r>
+    </w:p>
+    <w:p>
+      <w:pPr>
+        <w:pStyle w:val="ListParagraph"/>
+        <w:numPr>
+          <w:ilvl w:val="1"/>
+          <w:numId w:val="10"/>
+        </w:numPr>
+        <w:rPr>
+          <w:rFonts w:ascii="Lucida Grande" w:eastAsia="MS Mincho" w:hAnsi="Lucida Grande" w:cs="Times New Roman"/>
+          <w:color w:val="000000"/>
+          <w:sz w:val="22"/>
+          <w:szCs w:val="22"/>
+        </w:rPr>
+      </w:pPr>
+      <w:r>
+        <w:rPr>
+          <w:rFonts w:ascii="Lucida Grande" w:eastAsia="MS Mincho" w:hAnsi="Lucida Grande" w:cs="Times New Roman"/>
+          <w:color w:val="000000"/>
+          <w:sz w:val="22"/>
+          <w:szCs w:val="22"/>
+        </w:rPr>
+        <w:t xml:space="preserve">Loosen Bolt </w:t>
+      </w:r>
+      <w:r>
+        <w:rPr>
+          <w:rFonts w:ascii="Lucida Grande" w:eastAsia="MS Mincho" w:hAnsi="Lucida Grande" w:cs="Times New Roman"/>
+          <w:color w:val="000000"/>
+          <w:sz w:val="22"/>
+          <w:szCs w:val="22"/>
+        </w:rPr>
+        <w:t>6</w:t>
+      </w:r>
+      <w:r>
+        <w:rPr>
+          <w:rFonts w:ascii="Lucida Grande" w:eastAsia="MS Mincho" w:hAnsi="Lucida Grande" w:cs="Times New Roman"/>
+          <w:color w:val="000000"/>
+          <w:sz w:val="22"/>
+          <w:szCs w:val="22"/>
+        </w:rPr>
+        <w:t xml:space="preserve">0 </w:t>
+      </w:r>
+      <w:proofErr w:type="gramStart"/>
+      <w:r>
+        <w:rPr>
+          <w:rFonts w:ascii="Lucida Grande" w:eastAsia="MS Mincho" w:hAnsi="Lucida Grande" w:cs="Times New Roman"/>
+          <w:color w:val="000000"/>
+          <w:sz w:val="22"/>
+          <w:szCs w:val="22"/>
+        </w:rPr>
+        <w:t>degrees</w:t>
+      </w:r>
+      <w:proofErr w:type="gramEnd"/>
+      <w:r>
+        <w:rPr>
+          <w:rFonts w:ascii="Lucida Grande" w:eastAsia="MS Mincho" w:hAnsi="Lucida Grande" w:cs="Times New Roman"/>
+          <w:color w:val="000000"/>
+          <w:sz w:val="22"/>
+          <w:szCs w:val="22"/>
+        </w:rPr>
+        <w:t xml:space="preserve"> </w:t>
+      </w:r>
+    </w:p>
+    <w:p>
+      <w:pPr>
+        <w:pStyle w:val="ListParagraph"/>
+        <w:numPr>
+          <w:ilvl w:val="1"/>
+          <w:numId w:val="10"/>
+        </w:numPr>
+        <w:rPr>
+          <w:rFonts w:ascii="Lucida Grande" w:eastAsia="MS Mincho" w:hAnsi="Lucida Grande" w:cs="Times New Roman"/>
+          <w:color w:val="000000"/>
+          <w:sz w:val="22"/>
+          <w:szCs w:val="22"/>
+        </w:rPr>
+      </w:pPr>
+      <w:r>
+        <w:rPr>
+          <w:rFonts w:ascii="Lucida Grande" w:eastAsia="MS Mincho" w:hAnsi="Lucida Grande" w:cs="Times New Roman"/>
+          <w:color w:val="000000"/>
+          <w:sz w:val="22"/>
+          <w:szCs w:val="22"/>
+        </w:rPr>
+        <w:t xml:space="preserve">Loosen Bolt </w:t>
+      </w:r>
+      <w:r>
+        <w:rPr>
+          <w:rFonts w:ascii="Lucida Grande" w:eastAsia="MS Mincho" w:hAnsi="Lucida Grande" w:cs="Times New Roman"/>
+          <w:color w:val="000000"/>
+          <w:sz w:val="22"/>
+          <w:szCs w:val="22"/>
+        </w:rPr>
+        <w:t>3</w:t>
+      </w:r>
+      <w:r>
+        <w:rPr>
+          <w:rFonts w:ascii="Lucida Grande" w:eastAsia="MS Mincho" w:hAnsi="Lucida Grande" w:cs="Times New Roman"/>
+          <w:color w:val="000000"/>
+          <w:sz w:val="22"/>
+          <w:szCs w:val="22"/>
+        </w:rPr>
+        <w:t xml:space="preserve">0 </w:t>
+      </w:r>
+      <w:proofErr w:type="gramStart"/>
+      <w:r>
+        <w:rPr>
+          <w:rFonts w:ascii="Lucida Grande" w:eastAsia="MS Mincho" w:hAnsi="Lucida Grande" w:cs="Times New Roman"/>
+          <w:color w:val="000000"/>
+          <w:sz w:val="22"/>
+          <w:szCs w:val="22"/>
+        </w:rPr>
+        <w:t>degrees</w:t>
+      </w:r>
+      <w:proofErr w:type="gramEnd"/>
+      <w:r>
+        <w:rPr>
+          <w:rFonts w:ascii="Lucida Grande" w:eastAsia="MS Mincho" w:hAnsi="Lucida Grande" w:cs="Times New Roman"/>
+          <w:color w:val="000000"/>
+          <w:sz w:val="22"/>
+          <w:szCs w:val="22"/>
+        </w:rPr>
+        <w:t xml:space="preserve"> </w:t>
       </w:r>
     </w:p>
     <w:p>
@@ -3136,7 +3594,7 @@
           <w:sz w:val="22"/>
           <w:szCs w:val="22"/>
         </w:rPr>
-        <w:t xml:space="preserve">One Loose bolt (60 degrees loosening), directly under one of the longitudinal </w:t>
+        <w:t xml:space="preserve">One Loose bolt, directly under one of the longitudinal </w:t>
       </w:r>
       <w:proofErr w:type="gramStart"/>
       <w:r>
@@ -3154,7 +3612,7 @@
       <w:pPr>
         <w:pStyle w:val="ListParagraph"/>
         <w:numPr>
-          <w:ilvl w:val="0"/>
+          <w:ilvl w:val="1"/>
           <w:numId w:val="10"/>
         </w:numPr>
         <w:rPr>
@@ -3171,25 +3629,25 @@
           <w:sz w:val="22"/>
           <w:szCs w:val="22"/>
         </w:rPr>
-        <w:t>One Loose bolt (</w:t>
-      </w:r>
-      <w:r>
-        <w:rPr>
-          <w:rFonts w:ascii="Lucida Grande" w:eastAsia="MS Mincho" w:hAnsi="Lucida Grande" w:cs="Times New Roman"/>
-          <w:color w:val="000000"/>
-          <w:sz w:val="22"/>
-          <w:szCs w:val="22"/>
-        </w:rPr>
-        <w:t>Fully loose</w:t>
-      </w:r>
-      <w:r>
-        <w:rPr>
-          <w:rFonts w:ascii="Lucida Grande" w:eastAsia="MS Mincho" w:hAnsi="Lucida Grande" w:cs="Times New Roman"/>
-          <w:color w:val="000000"/>
-          <w:sz w:val="22"/>
-          <w:szCs w:val="22"/>
-        </w:rPr>
-        <w:t xml:space="preserve">), directly under one of the longitudinal </w:t>
+        <w:t xml:space="preserve">Loosen Bolt </w:t>
+      </w:r>
+      <w:r>
+        <w:rPr>
+          <w:rFonts w:ascii="Lucida Grande" w:eastAsia="MS Mincho" w:hAnsi="Lucida Grande" w:cs="Times New Roman"/>
+          <w:color w:val="000000"/>
+          <w:sz w:val="22"/>
+          <w:szCs w:val="22"/>
+        </w:rPr>
+        <w:t>6</w:t>
+      </w:r>
+      <w:r>
+        <w:rPr>
+          <w:rFonts w:ascii="Lucida Grande" w:eastAsia="MS Mincho" w:hAnsi="Lucida Grande" w:cs="Times New Roman"/>
+          <w:color w:val="000000"/>
+          <w:sz w:val="22"/>
+          <w:szCs w:val="22"/>
+        </w:rPr>
+        <w:t xml:space="preserve">0 </w:t>
       </w:r>
       <w:proofErr w:type="gramStart"/>
       <w:r>
@@ -3199,9 +3657,109 @@
           <w:sz w:val="22"/>
           <w:szCs w:val="22"/>
         </w:rPr>
-        <w:t>cable</w:t>
+        <w:t>degrees</w:t>
       </w:r>
       <w:proofErr w:type="gramEnd"/>
+      <w:r>
+        <w:rPr>
+          <w:rFonts w:ascii="Lucida Grande" w:eastAsia="MS Mincho" w:hAnsi="Lucida Grande" w:cs="Times New Roman"/>
+          <w:color w:val="000000"/>
+          <w:sz w:val="22"/>
+          <w:szCs w:val="22"/>
+        </w:rPr>
+        <w:t xml:space="preserve"> </w:t>
+      </w:r>
+    </w:p>
+    <w:p>
+      <w:pPr>
+        <w:pStyle w:val="ListParagraph"/>
+        <w:numPr>
+          <w:ilvl w:val="1"/>
+          <w:numId w:val="10"/>
+        </w:numPr>
+        <w:rPr>
+          <w:rFonts w:ascii="Lucida Grande" w:eastAsia="MS Mincho" w:hAnsi="Lucida Grande" w:cs="Times New Roman"/>
+          <w:color w:val="000000"/>
+          <w:sz w:val="22"/>
+          <w:szCs w:val="22"/>
+        </w:rPr>
+      </w:pPr>
+      <w:r>
+        <w:rPr>
+          <w:rFonts w:ascii="Lucida Grande" w:eastAsia="MS Mincho" w:hAnsi="Lucida Grande" w:cs="Times New Roman"/>
+          <w:color w:val="000000"/>
+          <w:sz w:val="22"/>
+          <w:szCs w:val="22"/>
+        </w:rPr>
+        <w:t xml:space="preserve">Loosen Bolt </w:t>
+      </w:r>
+      <w:r>
+        <w:rPr>
+          <w:rFonts w:ascii="Lucida Grande" w:eastAsia="MS Mincho" w:hAnsi="Lucida Grande" w:cs="Times New Roman"/>
+          <w:color w:val="000000"/>
+          <w:sz w:val="22"/>
+          <w:szCs w:val="22"/>
+        </w:rPr>
+        <w:t>3</w:t>
+      </w:r>
+      <w:r>
+        <w:rPr>
+          <w:rFonts w:ascii="Lucida Grande" w:eastAsia="MS Mincho" w:hAnsi="Lucida Grande" w:cs="Times New Roman"/>
+          <w:color w:val="000000"/>
+          <w:sz w:val="22"/>
+          <w:szCs w:val="22"/>
+        </w:rPr>
+        <w:t xml:space="preserve">0 </w:t>
+      </w:r>
+      <w:proofErr w:type="gramStart"/>
+      <w:r>
+        <w:rPr>
+          <w:rFonts w:ascii="Lucida Grande" w:eastAsia="MS Mincho" w:hAnsi="Lucida Grande" w:cs="Times New Roman"/>
+          <w:color w:val="000000"/>
+          <w:sz w:val="22"/>
+          <w:szCs w:val="22"/>
+        </w:rPr>
+        <w:t>degrees</w:t>
+      </w:r>
+      <w:proofErr w:type="gramEnd"/>
+      <w:r>
+        <w:rPr>
+          <w:rFonts w:ascii="Lucida Grande" w:eastAsia="MS Mincho" w:hAnsi="Lucida Grande" w:cs="Times New Roman"/>
+          <w:color w:val="000000"/>
+          <w:sz w:val="22"/>
+          <w:szCs w:val="22"/>
+        </w:rPr>
+        <w:t xml:space="preserve"> </w:t>
+      </w:r>
+    </w:p>
+    <w:p>
+      <w:pPr>
+        <w:pStyle w:val="ListParagraph"/>
+        <w:numPr>
+          <w:ilvl w:val="1"/>
+          <w:numId w:val="10"/>
+        </w:numPr>
+        <w:rPr>
+          <w:rFonts w:ascii="Lucida Grande" w:eastAsia="MS Mincho" w:hAnsi="Lucida Grande" w:cs="Times New Roman"/>
+          <w:color w:val="000000"/>
+          <w:sz w:val="22"/>
+          <w:szCs w:val="22"/>
+        </w:rPr>
+      </w:pPr>
+      <w:r>
+        <w:rPr>
+          <w:rFonts w:ascii="Lucida Grande" w:eastAsia="MS Mincho" w:hAnsi="Lucida Grande" w:cs="Times New Roman"/>
+          <w:color w:val="000000"/>
+        </w:rPr>
+        <w:t>One Loose bolt (Fully loose), directly under one of the longitudinal cable</w:t>
+      </w:r>
+      <w:r>
+        <w:rPr>
+          <w:rFonts w:ascii="Lucida Grande" w:eastAsia="MS Mincho" w:hAnsi="Lucida Grande" w:cs="Times New Roman"/>
+          <w:color w:val="000000"/>
+        </w:rPr>
+        <w:t>s</w:t>
+      </w:r>
     </w:p>
     <w:p>
       <w:pPr>
@@ -3430,7 +3988,25 @@
           <w:sz w:val="22"/>
           <w:szCs w:val="22"/>
         </w:rPr>
-        <w:t xml:space="preserve">16 locations equidistant along the circumference of the tower with a start point at a longitudinal cable. </w:t>
+        <w:t xml:space="preserve">16 locations equidistant along the </w:t>
+      </w:r>
+      <w:r>
+        <w:rPr>
+          <w:rFonts w:ascii="Lucida Grande" w:eastAsia="MS Mincho" w:hAnsi="Lucida Grande" w:cs="Times New Roman"/>
+          <w:color w:val="000000"/>
+          <w:sz w:val="22"/>
+          <w:szCs w:val="22"/>
+        </w:rPr>
+        <w:t>tower's circumference</w:t>
+      </w:r>
+      <w:r>
+        <w:rPr>
+          <w:rFonts w:ascii="Lucida Grande" w:eastAsia="MS Mincho" w:hAnsi="Lucida Grande" w:cs="Times New Roman"/>
+          <w:color w:val="000000"/>
+          <w:sz w:val="22"/>
+          <w:szCs w:val="22"/>
+        </w:rPr>
+        <w:t xml:space="preserve"> with a start point at a longitudinal cable. </w:t>
       </w:r>
     </w:p>
     <w:p>
@@ -3909,7 +4485,25 @@
           <w:sz w:val="22"/>
           <w:szCs w:val="22"/>
         </w:rPr>
-        <w:t xml:space="preserve">am and </w:t>
+        <w:t xml:space="preserve">am </w:t>
+      </w:r>
+      <w:r>
+        <w:rPr>
+          <w:rFonts w:ascii="Lucida Grande" w:eastAsia="MS Mincho" w:hAnsi="Lucida Grande" w:cs="Times New Roman"/>
+          <w:color w:val="000000"/>
+          <w:sz w:val="22"/>
+          <w:szCs w:val="22"/>
+        </w:rPr>
+        <w:t>or</w:t>
+      </w:r>
+      <w:r>
+        <w:rPr>
+          <w:rFonts w:ascii="Lucida Grande" w:eastAsia="MS Mincho" w:hAnsi="Lucida Grande" w:cs="Times New Roman"/>
+          <w:color w:val="000000"/>
+          <w:sz w:val="22"/>
+          <w:szCs w:val="22"/>
+        </w:rPr>
+        <w:t xml:space="preserve"> </w:t>
       </w:r>
       <w:r>
         <w:rPr>
@@ -4028,21 +4622,12 @@
           <w:color w:val="000000"/>
         </w:rPr>
       </w:pPr>
-    </w:p>
-    <w:p>
-      <w:pPr>
-        <w:spacing w:after="0" w:line="240" w:lineRule="auto"/>
-        <w:ind w:left="900"/>
-        <w:rPr>
-          <w:rFonts w:ascii="Lucida Grande" w:eastAsia="MS Mincho" w:hAnsi="Lucida Grande" w:cs="Times New Roman"/>
-          <w:color w:val="000000"/>
-        </w:rPr>
-      </w:pPr>
-      <w:r>
-        <w:rPr>
-          <w:rFonts w:ascii="Lucida Grande" w:eastAsia="MS Mincho" w:hAnsi="Lucida Grande" w:cs="Times New Roman"/>
-          <w:color w:val="000000"/>
-        </w:rPr>
+      <w:r>
+        <w:rPr>
+          <w:rFonts w:ascii="Lucida Grande" w:eastAsia="MS Mincho" w:hAnsi="Lucida Grande" w:cs="Times New Roman"/>
+          <w:color w:val="000000"/>
+        </w:rPr>
+        <w:lastRenderedPageBreak/>
         <w:t>Notes:</w:t>
       </w:r>
     </w:p>
@@ -4116,7 +4701,7 @@
           <w:sz w:val="22"/>
           <w:szCs w:val="22"/>
         </w:rPr>
-        <w:t>5</w:t>
+        <w:t>4</w:t>
       </w:r>
       <w:r>
         <w:rPr>
@@ -4127,7 +4712,7 @@
           <w:sz w:val="22"/>
           <w:szCs w:val="22"/>
         </w:rPr>
-        <w:t>-6</w:t>
+        <w:t>-</w:t>
       </w:r>
       <w:r>
         <w:rPr>
@@ -4138,34 +4723,7 @@
           <w:sz w:val="22"/>
           <w:szCs w:val="22"/>
         </w:rPr>
-        <w:t xml:space="preserve"> hours each day</w:t>
-      </w:r>
-      <w:r>
-        <w:rPr>
-          <w:rFonts w:ascii="Lucida Grande" w:eastAsia="MS Mincho" w:hAnsi="Lucida Grande" w:cs="Times New Roman"/>
-          <w:color w:val="FF0000"/>
-          <w:sz w:val="22"/>
-          <w:szCs w:val="22"/>
-        </w:rPr>
-        <w:t xml:space="preserve"> </w:t>
-      </w:r>
-      <w:r>
-        <w:rPr>
-          <w:rFonts w:ascii="Lucida Grande" w:eastAsia="MS Mincho" w:hAnsi="Lucida Grande" w:cs="Times New Roman"/>
-          <w:color w:val="000000"/>
-          <w:sz w:val="22"/>
-          <w:szCs w:val="22"/>
-        </w:rPr>
-        <w:t xml:space="preserve">at the site. </w:t>
-      </w:r>
-      <w:r>
-        <w:rPr>
-          <w:rFonts w:ascii="Lucida Grande" w:eastAsia="MS Mincho" w:hAnsi="Lucida Grande" w:cs="Times New Roman"/>
-          <w:color w:val="000000"/>
-          <w:sz w:val="22"/>
-          <w:szCs w:val="22"/>
-        </w:rPr>
-        <w:t xml:space="preserve">The entire short-term experiment will take </w:t>
+        <w:t>5</w:t>
       </w:r>
       <w:r>
         <w:rPr>
@@ -4176,7 +4734,78 @@
           <w:sz w:val="22"/>
           <w:szCs w:val="22"/>
         </w:rPr>
-        <w:t>6 days</w:t>
+        <w:t xml:space="preserve"> hours each day</w:t>
+      </w:r>
+      <w:r>
+        <w:rPr>
+          <w:rFonts w:ascii="Lucida Grande" w:eastAsia="MS Mincho" w:hAnsi="Lucida Grande" w:cs="Times New Roman"/>
+          <w:color w:val="FF0000"/>
+          <w:sz w:val="22"/>
+          <w:szCs w:val="22"/>
+        </w:rPr>
+        <w:t xml:space="preserve"> </w:t>
+      </w:r>
+      <w:r>
+        <w:rPr>
+          <w:rFonts w:ascii="Lucida Grande" w:eastAsia="MS Mincho" w:hAnsi="Lucida Grande" w:cs="Times New Roman"/>
+          <w:color w:val="000000"/>
+          <w:sz w:val="22"/>
+          <w:szCs w:val="22"/>
+        </w:rPr>
+        <w:t xml:space="preserve">at the site. </w:t>
+      </w:r>
+      <w:r>
+        <w:rPr>
+          <w:rFonts w:ascii="Lucida Grande" w:eastAsia="MS Mincho" w:hAnsi="Lucida Grande" w:cs="Times New Roman"/>
+          <w:color w:val="000000"/>
+          <w:sz w:val="22"/>
+          <w:szCs w:val="22"/>
+        </w:rPr>
+        <w:t xml:space="preserve">The entire short-term experiment will take </w:t>
+      </w:r>
+      <w:r>
+        <w:rPr>
+          <w:rFonts w:ascii="Lucida Grande" w:eastAsia="MS Mincho" w:hAnsi="Lucida Grande" w:cs="Times New Roman"/>
+          <w:b/>
+          <w:bCs/>
+          <w:color w:val="FF0000"/>
+          <w:sz w:val="22"/>
+          <w:szCs w:val="22"/>
+        </w:rPr>
+        <w:t xml:space="preserve">5-10 </w:t>
+      </w:r>
+      <w:r>
+        <w:rPr>
+          <w:rFonts w:ascii="Lucida Grande" w:eastAsia="MS Mincho" w:hAnsi="Lucida Grande" w:cs="Times New Roman"/>
+          <w:b/>
+          <w:bCs/>
+          <w:color w:val="FF0000"/>
+          <w:sz w:val="22"/>
+          <w:szCs w:val="22"/>
+        </w:rPr>
+        <w:t>days</w:t>
+      </w:r>
+      <w:r>
+        <w:rPr>
+          <w:rFonts w:ascii="Lucida Grande" w:eastAsia="MS Mincho" w:hAnsi="Lucida Grande" w:cs="Times New Roman"/>
+          <w:b/>
+          <w:bCs/>
+          <w:color w:val="FF0000"/>
+          <w:sz w:val="22"/>
+          <w:szCs w:val="22"/>
+        </w:rPr>
+        <w:t>,</w:t>
+      </w:r>
+      <w:r>
+        <w:rPr>
+          <w:rFonts w:ascii="Lucida Grande" w:eastAsia="MS Mincho" w:hAnsi="Lucida Grande" w:cs="Times New Roman"/>
+          <w:b/>
+          <w:bCs/>
+          <w:color w:val="FF0000"/>
+          <w:sz w:val="22"/>
+          <w:szCs w:val="22"/>
+        </w:rPr>
+        <w:t xml:space="preserve"> depending on wind conditions</w:t>
       </w:r>
       <w:r>
         <w:rPr>
@@ -4209,7 +4838,16 @@
           <w:sz w:val="22"/>
           <w:szCs w:val="22"/>
         </w:rPr>
-        <w:t xml:space="preserve">However, it is important that there is enough wind </w:t>
+        <w:t>It</w:t>
+      </w:r>
+      <w:r>
+        <w:rPr>
+          <w:rFonts w:ascii="Lucida Grande" w:eastAsia="MS Mincho" w:hAnsi="Lucida Grande" w:cs="Times New Roman"/>
+          <w:color w:val="000000"/>
+          <w:sz w:val="22"/>
+          <w:szCs w:val="22"/>
+        </w:rPr>
+        <w:t xml:space="preserve"> is important that there is enough wind </w:t>
       </w:r>
       <w:r>
         <w:rPr>
@@ -4287,8 +4925,18 @@
           <w:sz w:val="22"/>
           <w:szCs w:val="22"/>
         </w:rPr>
-        <w:lastRenderedPageBreak/>
-        <w:t>Try to have consistent wind conditions (Choose a week during the windy season, where the wind is more consistent?).</w:t>
+        <w:t>Try to have consistent wind conditions (</w:t>
+      </w:r>
+      <w:r>
+        <w:rPr>
+          <w:rFonts w:ascii="Lucida Grande" w:eastAsia="MS Mincho" w:hAnsi="Lucida Grande" w:cs="Times New Roman"/>
+          <w:b/>
+          <w:bCs/>
+          <w:color w:val="FF0000"/>
+          <w:sz w:val="22"/>
+          <w:szCs w:val="22"/>
+        </w:rPr>
+        <w:t>Choose a week during the windy season, where the wind is more consistent).</w:t>
       </w:r>
     </w:p>
     <w:p>
@@ -4582,16 +5230,16 @@
           <w:sz w:val="22"/>
           <w:szCs w:val="22"/>
         </w:rPr>
-        <w:t>Try to be consistent in driving (We can use our own car, or a pickup truck that Enel has)</w:t>
-      </w:r>
-      <w:r>
-        <w:rPr>
-          <w:rFonts w:ascii="Lucida Grande" w:eastAsia="MS Mincho" w:hAnsi="Lucida Grande" w:cs="Times New Roman"/>
-          <w:color w:val="000000"/>
-          <w:sz w:val="22"/>
-          <w:szCs w:val="22"/>
-        </w:rPr>
-        <w:t>.</w:t>
+        <w:t>Try to be consistent in driving (We can use our own car</w:t>
+      </w:r>
+      <w:r>
+        <w:rPr>
+          <w:rFonts w:ascii="Lucida Grande" w:eastAsia="MS Mincho" w:hAnsi="Lucida Grande" w:cs="Times New Roman"/>
+          <w:color w:val="000000"/>
+          <w:sz w:val="22"/>
+          <w:szCs w:val="22"/>
+        </w:rPr>
+        <w:t>)</w:t>
       </w:r>
     </w:p>
     <w:p>
@@ -4615,7 +5263,27 @@
           <w:sz w:val="22"/>
           <w:szCs w:val="22"/>
         </w:rPr>
-        <w:t>Be aware of the turbine yawing during normal operation. This causes a different form of vibration.</w:t>
+        <w:t xml:space="preserve">Be aware of the turbine </w:t>
+      </w:r>
+      <w:proofErr w:type="gramStart"/>
+      <w:r>
+        <w:rPr>
+          <w:rFonts w:ascii="Lucida Grande" w:eastAsia="MS Mincho" w:hAnsi="Lucida Grande" w:cs="Times New Roman"/>
+          <w:color w:val="000000"/>
+          <w:sz w:val="22"/>
+          <w:szCs w:val="22"/>
+        </w:rPr>
+        <w:t>yawing</w:t>
+      </w:r>
+      <w:proofErr w:type="gramEnd"/>
+      <w:r>
+        <w:rPr>
+          <w:rFonts w:ascii="Lucida Grande" w:eastAsia="MS Mincho" w:hAnsi="Lucida Grande" w:cs="Times New Roman"/>
+          <w:color w:val="000000"/>
+          <w:sz w:val="22"/>
+          <w:szCs w:val="22"/>
+        </w:rPr>
+        <w:t xml:space="preserve"> during normal operation. This causes a different form of vibration.</w:t>
       </w:r>
       <w:r>
         <w:rPr>
@@ -5058,7 +5726,7 @@
         <w:ind w:left="1440" w:hanging="360"/>
       </w:pPr>
     </w:lvl>
-    <w:lvl w:ilvl="1" w:tplc="04090019" w:tentative="1">
+    <w:lvl w:ilvl="1" w:tplc="04090019">
       <w:start w:val="1"/>
       <w:numFmt w:val="lowerLetter"/>
       <w:lvlText w:val="%2."/>

</xml_diff>